<commit_message>
Add zip Link to write up file
</commit_message>
<xml_diff>
--- a/writeup.docx
+++ b/writeup.docx
@@ -157,16 +157,14 @@
         </w:rPr>
         <w:t xml:space="preserve">Complete Project is very big to be uploaded here. Therefore, I uploaded it in </w:t>
       </w:r>
-      <w:proofErr w:type="spellStart"/>
       <w:r>
         <w:rPr>
           <w:sz w:val="36"/>
           <w:szCs w:val="36"/>
           <w:lang w:val="en-IN"/>
         </w:rPr>
-        <w:t>github</w:t>
+        <w:t>Google drive</w:t>
       </w:r>
-      <w:proofErr w:type="spellEnd"/>
       <w:r>
         <w:rPr>
           <w:sz w:val="36"/>
@@ -175,6 +173,8 @@
         </w:rPr>
         <w:t xml:space="preserve"> you can access it via this link</w:t>
       </w:r>
+      <w:bookmarkStart w:id="0" w:name="_GoBack"/>
+      <w:bookmarkEnd w:id="0"/>
     </w:p>
     <w:p>
       <w:pPr>
@@ -184,8 +184,26 @@
           <w:lang w:val="en-IN"/>
         </w:rPr>
       </w:pPr>
-      <w:bookmarkStart w:id="0" w:name="_GoBack"/>
-      <w:bookmarkEnd w:id="0"/>
+      <w:hyperlink r:id="rId5" w:tooltip="https://drive.google.com/drive/folders/1K2y6_13NYsaSQ8uiFGceDRon151fOYqi?usp=sharing" w:history="1">
+        <w:r>
+          <w:rPr>
+            <w:rStyle w:val="Hyperlink"/>
+            <w:sz w:val="36"/>
+            <w:szCs w:val="36"/>
+            <w:lang w:val="en-IN"/>
+          </w:rPr>
+          <w:t>https://drive.google.com/drive/folders/1K2y6_13NYsaSQ8uiFGceDRon151fOYqi?usp=sharing</w:t>
+        </w:r>
+      </w:hyperlink>
+    </w:p>
+    <w:p>
+      <w:pPr>
+        <w:rPr>
+          <w:sz w:val="36"/>
+          <w:szCs w:val="36"/>
+          <w:lang w:val="en-IN"/>
+        </w:rPr>
+      </w:pPr>
     </w:p>
     <w:sectPr>
       <w:pgSz w:w="12240" w:h="15840"/>

</xml_diff>